<commit_message>
Add some comments in the codes
</commit_message>
<xml_diff>
--- a/Instruction.docx
+++ b/Instruction.docx
@@ -5,7 +5,7 @@
     <w:p>
       <w:pPr>
         <w:rPr>
-          <w:rFonts w:ascii="Open Sans" w:eastAsia="Times New Roman" w:hAnsi="Open Sans" w:cs="Times New Roman" w:hint="eastAsia"/>
+          <w:rFonts w:ascii="Open Sans" w:eastAsia="Times New Roman" w:hAnsi="Open Sans" w:cs="Times New Roman"/>
           <w:color w:val="000000"/>
           <w:sz w:val="34"/>
           <w:szCs w:val="34"/>
@@ -24,7 +24,7 @@
     <w:p>
       <w:pPr>
         <w:rPr>
-          <w:rFonts w:ascii="Open Sans" w:eastAsia="Times New Roman" w:hAnsi="Open Sans" w:cs="Times New Roman" w:hint="eastAsia"/>
+          <w:rFonts w:ascii="Open Sans" w:eastAsia="Times New Roman" w:hAnsi="Open Sans" w:cs="Times New Roman"/>
           <w:color w:val="000000"/>
           <w:sz w:val="34"/>
           <w:szCs w:val="34"/>
@@ -39,7 +39,7 @@
           <w:numId w:val="1"/>
         </w:numPr>
         <w:rPr>
-          <w:rFonts w:ascii="Open Sans" w:eastAsia="Times New Roman" w:hAnsi="Open Sans" w:cs="Times New Roman" w:hint="eastAsia"/>
+          <w:rFonts w:ascii="Open Sans" w:eastAsia="Times New Roman" w:hAnsi="Open Sans" w:cs="Times New Roman"/>
           <w:color w:val="000000"/>
           <w:sz w:val="34"/>
           <w:szCs w:val="34"/>
@@ -211,7 +211,7 @@
     <w:p>
       <w:pPr>
         <w:rPr>
-          <w:rFonts w:ascii="Open Sans" w:eastAsia="Times New Roman" w:hAnsi="Open Sans" w:cs="Times New Roman" w:hint="eastAsia"/>
+          <w:rFonts w:ascii="Open Sans" w:eastAsia="Times New Roman" w:hAnsi="Open Sans" w:cs="Times New Roman"/>
           <w:color w:val="000000"/>
           <w:sz w:val="34"/>
           <w:szCs w:val="34"/>
@@ -226,7 +226,7 @@
           <w:numId w:val="1"/>
         </w:numPr>
         <w:rPr>
-          <w:rFonts w:ascii="Open Sans" w:eastAsia="Times New Roman" w:hAnsi="Open Sans" w:cs="Times New Roman" w:hint="eastAsia"/>
+          <w:rFonts w:ascii="Open Sans" w:eastAsia="Times New Roman" w:hAnsi="Open Sans" w:cs="Times New Roman"/>
           <w:color w:val="000000"/>
           <w:sz w:val="34"/>
           <w:szCs w:val="34"/>
@@ -371,7 +371,7 @@
     <w:p>
       <w:pPr>
         <w:rPr>
-          <w:rFonts w:ascii="Open Sans" w:eastAsia="Times New Roman" w:hAnsi="Open Sans" w:cs="Times New Roman" w:hint="eastAsia"/>
+          <w:rFonts w:ascii="Open Sans" w:eastAsia="Times New Roman" w:hAnsi="Open Sans" w:cs="Times New Roman"/>
           <w:color w:val="000000"/>
           <w:sz w:val="34"/>
           <w:szCs w:val="34"/>
@@ -386,7 +386,7 @@
           <w:numId w:val="1"/>
         </w:numPr>
         <w:rPr>
-          <w:rFonts w:ascii="Open Sans" w:eastAsia="Times New Roman" w:hAnsi="Open Sans" w:cs="Times New Roman" w:hint="eastAsia"/>
+          <w:rFonts w:ascii="Open Sans" w:eastAsia="Times New Roman" w:hAnsi="Open Sans" w:cs="Times New Roman"/>
           <w:color w:val="000000"/>
           <w:sz w:val="34"/>
           <w:szCs w:val="34"/>
@@ -495,7 +495,7 @@
     <w:p>
       <w:pPr>
         <w:rPr>
-          <w:rFonts w:ascii="Open Sans" w:eastAsia="Times New Roman" w:hAnsi="Open Sans" w:cs="Times New Roman" w:hint="eastAsia"/>
+          <w:rFonts w:ascii="Open Sans" w:eastAsia="Times New Roman" w:hAnsi="Open Sans" w:cs="Times New Roman"/>
           <w:color w:val="000000"/>
           <w:sz w:val="34"/>
           <w:szCs w:val="34"/>
@@ -510,20 +510,119 @@
           <w:numId w:val="1"/>
         </w:numPr>
         <w:rPr>
-          <w:rFonts w:ascii="Open Sans" w:eastAsia="Times New Roman" w:hAnsi="Open Sans" w:cs="Times New Roman" w:hint="eastAsia"/>
-          <w:color w:val="000000"/>
-          <w:sz w:val="34"/>
-          <w:szCs w:val="34"/>
-        </w:rPr>
-      </w:pPr>
-      <w:r>
-        <w:rPr>
-          <w:rFonts w:ascii="Open Sans" w:eastAsia="Times New Roman" w:hAnsi="Open Sans" w:cs="Times New Roman" w:hint="eastAsia"/>
-          <w:color w:val="000000"/>
-          <w:sz w:val="34"/>
-          <w:szCs w:val="34"/>
-        </w:rPr>
-        <w:t>You are expected to arrive at the destination within 60 mins</w:t>
+          <w:rFonts w:ascii="Open Sans" w:eastAsia="Times New Roman" w:hAnsi="Open Sans" w:cs="Times New Roman"/>
+          <w:color w:val="000000"/>
+          <w:sz w:val="34"/>
+          <w:szCs w:val="34"/>
+        </w:rPr>
+      </w:pPr>
+      <w:r>
+        <w:rPr>
+          <w:rFonts w:ascii="Open Sans" w:eastAsia="Times New Roman" w:hAnsi="Open Sans" w:cs="Times New Roman" w:hint="eastAsia"/>
+          <w:color w:val="000000"/>
+          <w:sz w:val="34"/>
+          <w:szCs w:val="34"/>
+        </w:rPr>
+        <w:t xml:space="preserve">You are expected to arrive at the destination within 60 mins. </w:t>
+      </w:r>
+      <w:r>
+        <w:rPr>
+          <w:rFonts w:ascii="Open Sans" w:eastAsia="Times New Roman" w:hAnsi="Open Sans" w:cs="Times New Roman"/>
+          <w:color w:val="000000"/>
+          <w:sz w:val="34"/>
+          <w:szCs w:val="34"/>
+        </w:rPr>
+        <w:t>W</w:t>
+      </w:r>
+      <w:r>
+        <w:rPr>
+          <w:rFonts w:ascii="Open Sans" w:eastAsia="Times New Roman" w:hAnsi="Open Sans" w:cs="Times New Roman" w:hint="eastAsia"/>
+          <w:color w:val="000000"/>
+          <w:sz w:val="34"/>
+          <w:szCs w:val="34"/>
+        </w:rPr>
+        <w:t>hile s</w:t>
+      </w:r>
+      <w:r>
+        <w:rPr>
+          <w:rFonts w:ascii="Open Sans" w:eastAsia="Times New Roman" w:hAnsi="Open Sans" w:cs="Times New Roman"/>
+          <w:color w:val="000000"/>
+          <w:sz w:val="34"/>
+          <w:szCs w:val="34"/>
+        </w:rPr>
+        <w:t>o</w:t>
+      </w:r>
+      <w:r>
+        <w:rPr>
+          <w:rFonts w:ascii="Open Sans" w:eastAsia="Times New Roman" w:hAnsi="Open Sans" w:cs="Times New Roman" w:hint="eastAsia"/>
+          <w:color w:val="000000"/>
+          <w:sz w:val="34"/>
+          <w:szCs w:val="34"/>
+        </w:rPr>
+        <w:t xml:space="preserve">me items are necessary </w:t>
+      </w:r>
+      <w:r>
+        <w:rPr>
+          <w:rFonts w:ascii="Open Sans" w:eastAsia="Times New Roman" w:hAnsi="Open Sans" w:cs="Times New Roman" w:hint="eastAsia"/>
+          <w:color w:val="000000"/>
+          <w:sz w:val="34"/>
+          <w:szCs w:val="34"/>
+        </w:rPr>
+        <w:t>in order to unlock the next plot</w:t>
+      </w:r>
+      <w:r>
+        <w:rPr>
+          <w:rFonts w:ascii="Open Sans" w:eastAsia="Times New Roman" w:hAnsi="Open Sans" w:cs="Times New Roman" w:hint="eastAsia"/>
+          <w:color w:val="000000"/>
+          <w:sz w:val="34"/>
+          <w:szCs w:val="34"/>
+        </w:rPr>
+        <w:t xml:space="preserve">, some items are set to help you save time </w:t>
+      </w:r>
+      <w:r>
+        <w:rPr>
+          <w:rFonts w:ascii="Open Sans" w:eastAsia="Times New Roman" w:hAnsi="Open Sans" w:cs="Times New Roman" w:hint="eastAsia"/>
+          <w:color w:val="000000"/>
+          <w:sz w:val="34"/>
+          <w:szCs w:val="34"/>
+        </w:rPr>
+        <w:t xml:space="preserve">when meet obstacles </w:t>
+      </w:r>
+      <w:r>
+        <w:rPr>
+          <w:rFonts w:ascii="Open Sans" w:eastAsia="Times New Roman" w:hAnsi="Open Sans" w:cs="Times New Roman" w:hint="eastAsia"/>
+          <w:color w:val="000000"/>
+          <w:sz w:val="34"/>
+          <w:szCs w:val="34"/>
+        </w:rPr>
+        <w:t xml:space="preserve">on </w:t>
+      </w:r>
+      <w:r>
+        <w:rPr>
+          <w:rFonts w:ascii="Open Sans" w:eastAsia="Times New Roman" w:hAnsi="Open Sans" w:cs="Times New Roman" w:hint="eastAsia"/>
+          <w:color w:val="000000"/>
+          <w:sz w:val="34"/>
+          <w:szCs w:val="34"/>
+        </w:rPr>
+        <w:t>the roads. B</w:t>
+      </w:r>
+      <w:r>
+        <w:rPr>
+          <w:rFonts w:ascii="Open Sans" w:eastAsia="Times New Roman" w:hAnsi="Open Sans" w:cs="Times New Roman" w:hint="eastAsia"/>
+          <w:color w:val="000000"/>
+          <w:sz w:val="34"/>
+          <w:szCs w:val="34"/>
+        </w:rPr>
+        <w:t xml:space="preserve">ut </w:t>
+      </w:r>
+      <w:r>
+        <w:rPr>
+          <w:rFonts w:ascii="Open Sans" w:eastAsia="Times New Roman" w:hAnsi="Open Sans" w:cs="Times New Roman" w:hint="eastAsia"/>
+          <w:color w:val="000000"/>
+          <w:sz w:val="34"/>
+          <w:szCs w:val="34"/>
+        </w:rPr>
+        <w:t xml:space="preserve">the processes of </w:t>
       </w:r>
       <w:bookmarkStart w:id="0" w:name="_GoBack"/>
       <w:bookmarkEnd w:id="0"/>
@@ -534,97 +633,7 @@
           <w:sz w:val="34"/>
           <w:szCs w:val="34"/>
         </w:rPr>
-        <w:t xml:space="preserve">. </w:t>
-      </w:r>
-      <w:r>
-        <w:rPr>
-          <w:rFonts w:ascii="Open Sans" w:eastAsia="Times New Roman" w:hAnsi="Open Sans" w:cs="Times New Roman"/>
-          <w:color w:val="000000"/>
-          <w:sz w:val="34"/>
-          <w:szCs w:val="34"/>
-        </w:rPr>
-        <w:t>W</w:t>
-      </w:r>
-      <w:r>
-        <w:rPr>
-          <w:rFonts w:ascii="Open Sans" w:eastAsia="Times New Roman" w:hAnsi="Open Sans" w:cs="Times New Roman" w:hint="eastAsia"/>
-          <w:color w:val="000000"/>
-          <w:sz w:val="34"/>
-          <w:szCs w:val="34"/>
-        </w:rPr>
-        <w:t>hile s</w:t>
-      </w:r>
-      <w:r>
-        <w:rPr>
-          <w:rFonts w:ascii="Open Sans" w:eastAsia="Times New Roman" w:hAnsi="Open Sans" w:cs="Times New Roman"/>
-          <w:color w:val="000000"/>
-          <w:sz w:val="34"/>
-          <w:szCs w:val="34"/>
-        </w:rPr>
-        <w:t>o</w:t>
-      </w:r>
-      <w:r>
-        <w:rPr>
-          <w:rFonts w:ascii="Open Sans" w:eastAsia="Times New Roman" w:hAnsi="Open Sans" w:cs="Times New Roman" w:hint="eastAsia"/>
-          <w:color w:val="000000"/>
-          <w:sz w:val="34"/>
-          <w:szCs w:val="34"/>
-        </w:rPr>
-        <w:t xml:space="preserve">me items are necessary </w:t>
-      </w:r>
-      <w:r>
-        <w:rPr>
-          <w:rFonts w:ascii="Open Sans" w:eastAsia="Times New Roman" w:hAnsi="Open Sans" w:cs="Times New Roman" w:hint="eastAsia"/>
-          <w:color w:val="000000"/>
-          <w:sz w:val="34"/>
-          <w:szCs w:val="34"/>
-        </w:rPr>
-        <w:t>in order to unlock the next plot</w:t>
-      </w:r>
-      <w:r>
-        <w:rPr>
-          <w:rFonts w:ascii="Open Sans" w:eastAsia="Times New Roman" w:hAnsi="Open Sans" w:cs="Times New Roman" w:hint="eastAsia"/>
-          <w:color w:val="000000"/>
-          <w:sz w:val="34"/>
-          <w:szCs w:val="34"/>
-        </w:rPr>
-        <w:t xml:space="preserve">, some items are set to help you save time </w:t>
-      </w:r>
-      <w:r>
-        <w:rPr>
-          <w:rFonts w:ascii="Open Sans" w:eastAsia="Times New Roman" w:hAnsi="Open Sans" w:cs="Times New Roman" w:hint="eastAsia"/>
-          <w:color w:val="000000"/>
-          <w:sz w:val="34"/>
-          <w:szCs w:val="34"/>
-        </w:rPr>
-        <w:t xml:space="preserve">when meet obstacles </w:t>
-      </w:r>
-      <w:r>
-        <w:rPr>
-          <w:rFonts w:ascii="Open Sans" w:eastAsia="Times New Roman" w:hAnsi="Open Sans" w:cs="Times New Roman" w:hint="eastAsia"/>
-          <w:color w:val="000000"/>
-          <w:sz w:val="34"/>
-          <w:szCs w:val="34"/>
-        </w:rPr>
-        <w:t xml:space="preserve">on </w:t>
-      </w:r>
-      <w:r>
-        <w:rPr>
-          <w:rFonts w:ascii="Open Sans" w:eastAsia="Times New Roman" w:hAnsi="Open Sans" w:cs="Times New Roman" w:hint="eastAsia"/>
-          <w:color w:val="000000"/>
-          <w:sz w:val="34"/>
-          <w:szCs w:val="34"/>
-        </w:rPr>
-        <w:t>the roads. B</w:t>
-      </w:r>
-      <w:r>
-        <w:rPr>
-          <w:rFonts w:ascii="Open Sans" w:eastAsia="Times New Roman" w:hAnsi="Open Sans" w:cs="Times New Roman" w:hint="eastAsia"/>
-          <w:color w:val="000000"/>
-          <w:sz w:val="34"/>
-          <w:szCs w:val="34"/>
-        </w:rPr>
-        <w:t>ut collect</w:t>
+        <w:t>collect</w:t>
       </w:r>
       <w:r>
         <w:rPr>

</xml_diff>